<commit_message>
docs: add docs softwate selection
</commit_message>
<xml_diff>
--- a/docs/RU/Техническое задание.docx
+++ b/docs/RU/Техническое задание.docx
@@ -570,6 +570,7 @@
         <w:ind w:firstLine="0"/>
       </w:pPr>
     </w:p>
+    <w:bookmarkEnd w:id="0"/>
     <w:p>
       <w:pPr>
         <w:pStyle w:val="1"/>
@@ -597,9 +598,8 @@
           <w:szCs w:val="28"/>
         </w:rPr>
         <w:lastRenderedPageBreak/>
-        <w:t>Техническое задание</w:t>
-      </w:r>
-      <w:bookmarkEnd w:id="0"/>
+        <w:t>ТЕХНИЧЕСКОЕ ЗАДАНИЕ</w:t>
+      </w:r>
     </w:p>
     <w:p>
       <w:pPr>
@@ -608,8 +608,12 @@
           <w:ilvl w:val="1"/>
           <w:numId w:val="1"/>
         </w:numPr>
-        <w:rPr>
-          <w:rFonts w:cs="Times New Roman"/>
+        <w:spacing w:before="0" w:after="0"/>
+        <w:ind w:left="0" w:firstLine="709"/>
+        <w:rPr>
+          <w:rFonts w:cs="Times New Roman"/>
+          <w:b/>
+          <w:bCs/>
           <w:color w:val="auto"/>
           <w:lang w:val="en-US"/>
         </w:rPr>
@@ -619,6 +623,8 @@
       <w:r>
         <w:rPr>
           <w:rFonts w:cs="Times New Roman"/>
+          <w:b/>
+          <w:bCs/>
           <w:color w:val="auto"/>
           <w:lang w:val="en-US"/>
         </w:rPr>
@@ -628,6 +634,8 @@
       <w:r>
         <w:rPr>
           <w:rFonts w:cs="Times New Roman"/>
+          <w:b/>
+          <w:bCs/>
           <w:color w:val="auto"/>
           <w:lang w:val="en-US"/>
         </w:rPr>
@@ -637,6 +645,8 @@
       <w:r>
         <w:rPr>
           <w:rFonts w:cs="Times New Roman"/>
+          <w:b/>
+          <w:bCs/>
           <w:color w:val="auto"/>
           <w:lang w:val="en-US"/>
         </w:rPr>
@@ -655,6 +665,8 @@
         <w:tabs>
           <w:tab w:val="left" w:pos="1701"/>
         </w:tabs>
+        <w:spacing w:before="0" w:after="0"/>
+        <w:ind w:left="0" w:firstLine="851"/>
         <w:rPr>
           <w:rFonts w:cs="Times New Roman"/>
           <w:i w:val="0"/>
@@ -799,6 +811,8 @@
         <w:tabs>
           <w:tab w:val="left" w:pos="1701"/>
         </w:tabs>
+        <w:spacing w:before="0" w:after="0"/>
+        <w:ind w:left="0" w:firstLine="851"/>
         <w:rPr>
           <w:rFonts w:cs="Times New Roman"/>
           <w:i w:val="0"/>
@@ -932,6 +946,8 @@
         <w:tabs>
           <w:tab w:val="left" w:pos="1701"/>
         </w:tabs>
+        <w:spacing w:before="0" w:after="0"/>
+        <w:ind w:left="0" w:firstLine="851"/>
         <w:rPr>
           <w:rFonts w:cs="Times New Roman"/>
           <w:i w:val="0"/>
@@ -1064,6 +1080,8 @@
         <w:tabs>
           <w:tab w:val="left" w:pos="1701"/>
         </w:tabs>
+        <w:spacing w:before="0" w:after="0"/>
+        <w:ind w:left="0" w:firstLine="851"/>
         <w:rPr>
           <w:rFonts w:cs="Times New Roman"/>
           <w:i w:val="0"/>
@@ -1142,8 +1160,12 @@
           <w:ilvl w:val="1"/>
           <w:numId w:val="1"/>
         </w:numPr>
-        <w:rPr>
-          <w:rFonts w:cs="Times New Roman"/>
+        <w:spacing w:before="0" w:after="0"/>
+        <w:ind w:left="0" w:firstLine="709"/>
+        <w:rPr>
+          <w:rFonts w:cs="Times New Roman"/>
+          <w:b/>
+          <w:bCs/>
           <w:color w:val="auto"/>
           <w:lang w:val="en-US"/>
         </w:rPr>
@@ -1153,6 +1175,8 @@
       <w:r>
         <w:rPr>
           <w:rFonts w:cs="Times New Roman"/>
+          <w:b/>
+          <w:bCs/>
           <w:color w:val="auto"/>
           <w:lang w:val="en-US"/>
         </w:rPr>
@@ -1171,6 +1195,8 @@
         <w:tabs>
           <w:tab w:val="left" w:pos="1701"/>
         </w:tabs>
+        <w:spacing w:before="0" w:after="0"/>
+        <w:ind w:left="0" w:firstLine="851"/>
         <w:rPr>
           <w:rFonts w:cs="Times New Roman"/>
           <w:i w:val="0"/>
@@ -1241,7 +1267,7 @@
           <w:rFonts w:cs="Times New Roman"/>
           <w:szCs w:val="28"/>
         </w:rPr>
-        <w:t xml:space="preserve"> предоставляет уникальную платформу, где владельцы могут </w:t>
+        <w:t xml:space="preserve"> предоставляет уникальную платформу, где владельцы могут зарегистрировать своих пушистиков и находить подходящих "партнеров" для их котиков. Это не только способствует улучшению эмоционального </w:t>
       </w:r>
       <w:r>
         <w:rPr>
@@ -1249,7 +1275,7 @@
           <w:szCs w:val="28"/>
         </w:rPr>
         <w:lastRenderedPageBreak/>
-        <w:t xml:space="preserve">зарегистрировать своих пушистиков и находить подходящих "партнеров" для их котиков. Это не только способствует улучшению эмоционального состояния животных, но и создает сообщество любителей кошек, где они могут обмениваться опытом и советами. </w:t>
+        <w:t xml:space="preserve">состояния животных, но и создает сообщество любителей кошек, где они могут обмениваться опытом и советами. </w:t>
       </w:r>
     </w:p>
     <w:p>
@@ -1310,12 +1336,15 @@
         <w:tabs>
           <w:tab w:val="left" w:pos="1701"/>
         </w:tabs>
+        <w:spacing w:before="0" w:after="0"/>
+        <w:ind w:left="0" w:firstLine="851"/>
         <w:rPr>
           <w:rFonts w:cs="Times New Roman"/>
           <w:i w:val="0"/>
           <w:iCs w:val="0"/>
           <w:color w:val="auto"/>
           <w:szCs w:val="28"/>
+          <w:lang w:val="en-US"/>
         </w:rPr>
       </w:pPr>
       <w:proofErr w:type="spellStart"/>
@@ -1674,8 +1703,12 @@
           <w:ilvl w:val="1"/>
           <w:numId w:val="1"/>
         </w:numPr>
-        <w:rPr>
-          <w:rFonts w:cs="Times New Roman"/>
+        <w:spacing w:before="0" w:after="0"/>
+        <w:ind w:left="0" w:firstLine="709"/>
+        <w:rPr>
+          <w:rFonts w:cs="Times New Roman"/>
+          <w:b/>
+          <w:bCs/>
           <w:color w:val="auto"/>
           <w:lang w:val="en-US"/>
         </w:rPr>
@@ -1686,6 +1719,8 @@
       <w:r>
         <w:rPr>
           <w:rFonts w:cs="Times New Roman"/>
+          <w:b/>
+          <w:bCs/>
           <w:color w:val="auto"/>
           <w:lang w:val="en-US"/>
         </w:rPr>
@@ -1695,6 +1730,8 @@
       <w:r>
         <w:rPr>
           <w:rFonts w:cs="Times New Roman"/>
+          <w:b/>
+          <w:bCs/>
           <w:color w:val="auto"/>
           <w:lang w:val="en-US"/>
         </w:rPr>
@@ -1704,6 +1741,8 @@
       <w:r>
         <w:rPr>
           <w:rFonts w:cs="Times New Roman"/>
+          <w:b/>
+          <w:bCs/>
           <w:color w:val="auto"/>
           <w:lang w:val="en-US"/>
         </w:rPr>
@@ -1713,6 +1752,8 @@
       <w:r>
         <w:rPr>
           <w:rFonts w:cs="Times New Roman"/>
+          <w:b/>
+          <w:bCs/>
           <w:color w:val="auto"/>
           <w:lang w:val="en-US"/>
         </w:rPr>
@@ -1722,6 +1763,8 @@
       <w:r>
         <w:rPr>
           <w:rFonts w:cs="Times New Roman"/>
+          <w:b/>
+          <w:bCs/>
           <w:color w:val="auto"/>
           <w:lang w:val="en-US"/>
         </w:rPr>
@@ -1835,7 +1878,6 @@
           <w:rFonts w:cs="Times New Roman"/>
           <w:szCs w:val="28"/>
         </w:rPr>
-        <w:lastRenderedPageBreak/>
         <w:t xml:space="preserve">2. Модули </w:t>
       </w:r>
       <w:r>
@@ -1902,8 +1944,12 @@
           <w:ilvl w:val="1"/>
           <w:numId w:val="1"/>
         </w:numPr>
-        <w:rPr>
-          <w:rFonts w:cs="Times New Roman"/>
+        <w:spacing w:before="0" w:after="0"/>
+        <w:ind w:left="0" w:firstLine="709"/>
+        <w:rPr>
+          <w:rFonts w:cs="Times New Roman"/>
+          <w:b/>
+          <w:bCs/>
           <w:color w:val="auto"/>
           <w:lang w:val="en-US"/>
         </w:rPr>
@@ -1914,15 +1960,20 @@
       <w:r>
         <w:rPr>
           <w:rFonts w:cs="Times New Roman"/>
+          <w:b/>
+          <w:bCs/>
           <w:color w:val="auto"/>
           <w:lang w:val="en-US"/>
         </w:rPr>
+        <w:lastRenderedPageBreak/>
         <w:t>Требования</w:t>
       </w:r>
       <w:proofErr w:type="spellEnd"/>
       <w:r>
         <w:rPr>
           <w:rFonts w:cs="Times New Roman"/>
+          <w:b/>
+          <w:bCs/>
           <w:color w:val="auto"/>
           <w:lang w:val="en-US"/>
         </w:rPr>
@@ -1932,6 +1983,8 @@
       <w:r>
         <w:rPr>
           <w:rFonts w:cs="Times New Roman"/>
+          <w:b/>
+          <w:bCs/>
           <w:color w:val="auto"/>
           <w:lang w:val="en-US"/>
         </w:rPr>
@@ -1951,6 +2004,8 @@
         <w:tabs>
           <w:tab w:val="left" w:pos="1701"/>
         </w:tabs>
+        <w:spacing w:before="0" w:after="0"/>
+        <w:ind w:left="0" w:firstLine="709"/>
         <w:rPr>
           <w:rFonts w:cs="Times New Roman"/>
           <w:i w:val="0"/>
@@ -1979,6 +2034,8 @@
           <w:ilvl w:val="3"/>
           <w:numId w:val="1"/>
         </w:numPr>
+        <w:spacing w:before="0" w:after="0"/>
+        <w:ind w:left="0" w:firstLine="851"/>
         <w:rPr>
           <w:rFonts w:cs="Times New Roman"/>
           <w:color w:val="auto"/>
@@ -2287,6 +2344,8 @@
           <w:ilvl w:val="3"/>
           <w:numId w:val="1"/>
         </w:numPr>
+        <w:spacing w:before="0" w:after="0"/>
+        <w:ind w:left="0" w:firstLine="851"/>
         <w:rPr>
           <w:rFonts w:cs="Times New Roman"/>
           <w:color w:val="auto"/>
@@ -2373,7 +2432,6 @@
           <w:rFonts w:cs="Times New Roman"/>
           <w:szCs w:val="28"/>
         </w:rPr>
-        <w:lastRenderedPageBreak/>
         <w:t>Главный администратор – 1 человек.</w:t>
       </w:r>
     </w:p>
@@ -2435,6 +2493,7 @@
           <w:rFonts w:cs="Times New Roman"/>
           <w:szCs w:val="28"/>
         </w:rPr>
+        <w:lastRenderedPageBreak/>
         <w:t>Конечный пользователь — знание основ работы с мобильными приложениями и умение пользоваться смартфоном.</w:t>
       </w:r>
     </w:p>
@@ -2445,6 +2504,8 @@
           <w:ilvl w:val="3"/>
           <w:numId w:val="1"/>
         </w:numPr>
+        <w:spacing w:before="0" w:after="0"/>
+        <w:ind w:left="0" w:firstLine="851"/>
         <w:rPr>
           <w:rFonts w:cs="Times New Roman"/>
           <w:color w:val="auto"/>
@@ -2871,6 +2932,8 @@
           <w:ilvl w:val="3"/>
           <w:numId w:val="1"/>
         </w:numPr>
+        <w:spacing w:before="0" w:after="0"/>
+        <w:ind w:left="0" w:firstLine="851"/>
         <w:rPr>
           <w:rFonts w:cs="Times New Roman"/>
           <w:color w:val="auto"/>
@@ -2884,7 +2947,6 @@
           <w:color w:val="auto"/>
           <w:szCs w:val="28"/>
         </w:rPr>
-        <w:lastRenderedPageBreak/>
         <w:t>Требования к надежности</w:t>
       </w:r>
       <w:bookmarkEnd w:id="20"/>
@@ -3072,6 +3134,7 @@
           <w:rFonts w:cs="Times New Roman"/>
           <w:szCs w:val="28"/>
         </w:rPr>
+        <w:lastRenderedPageBreak/>
         <w:t>тестирования на устойчивость к сбоям и ошибкам.</w:t>
       </w:r>
     </w:p>
@@ -3475,7 +3538,6 @@
           <w:rFonts w:cs="Times New Roman"/>
           <w:szCs w:val="28"/>
         </w:rPr>
-        <w:lastRenderedPageBreak/>
         <w:t>приложение должно быть разработано с учетом принципов устойчивости к сбоям;</w:t>
       </w:r>
     </w:p>
@@ -3587,6 +3649,8 @@
           <w:ilvl w:val="3"/>
           <w:numId w:val="1"/>
         </w:numPr>
+        <w:spacing w:before="0" w:after="0"/>
+        <w:ind w:left="0" w:firstLine="851"/>
         <w:rPr>
           <w:rFonts w:cs="Times New Roman"/>
           <w:color w:val="auto"/>
@@ -3599,6 +3663,7 @@
           <w:color w:val="auto"/>
           <w:szCs w:val="28"/>
         </w:rPr>
+        <w:lastRenderedPageBreak/>
         <w:t>Т</w:t>
       </w:r>
       <w:r>
@@ -3848,6 +3913,8 @@
           <w:ilvl w:val="3"/>
           <w:numId w:val="1"/>
         </w:numPr>
+        <w:spacing w:before="0" w:after="0"/>
+        <w:ind w:left="0" w:firstLine="851"/>
         <w:rPr>
           <w:rFonts w:cs="Times New Roman"/>
           <w:color w:val="auto"/>
@@ -3932,7 +3999,6 @@
           <w:rFonts w:cs="Times New Roman"/>
           <w:szCs w:val="28"/>
         </w:rPr>
-        <w:lastRenderedPageBreak/>
         <w:t xml:space="preserve">Приложение должно быть доступно для пользователей на мобильных устройствах с операционными системами </w:t>
       </w:r>
       <w:proofErr w:type="spellStart"/>
@@ -4060,6 +4126,7 @@
           <w:rFonts w:cs="Times New Roman"/>
           <w:szCs w:val="28"/>
         </w:rPr>
+        <w:lastRenderedPageBreak/>
         <w:t>Состав, место и условия хранения данных пользователей определяются в соответствии с политикой конфиденциальности и правилами использования приложения.</w:t>
       </w:r>
     </w:p>
@@ -4218,6 +4285,8 @@
           <w:ilvl w:val="3"/>
           <w:numId w:val="1"/>
         </w:numPr>
+        <w:spacing w:before="0" w:after="0"/>
+        <w:ind w:left="0" w:firstLine="851"/>
         <w:rPr>
           <w:rFonts w:cs="Times New Roman"/>
           <w:color w:val="auto"/>
@@ -4310,7 +4379,6 @@
           <w:rFonts w:cs="Times New Roman"/>
           <w:szCs w:val="28"/>
         </w:rPr>
-        <w:lastRenderedPageBreak/>
         <w:t>Защита системы должна обеспечиваться комплексом программно-технических средств и поддерживающих их организационных мер.</w:t>
       </w:r>
     </w:p>
@@ -4368,6 +4436,7 @@
           <w:rFonts w:cs="Times New Roman"/>
           <w:szCs w:val="28"/>
         </w:rPr>
+        <w:lastRenderedPageBreak/>
         <w:t>Разграничение прав доступа пользователей должно строиться по принципу "что не разрешено, то запрещено".</w:t>
       </w:r>
     </w:p>
@@ -4554,6 +4623,8 @@
           <w:ilvl w:val="3"/>
           <w:numId w:val="1"/>
         </w:numPr>
+        <w:spacing w:before="0" w:after="0"/>
+        <w:ind w:left="0" w:firstLine="851"/>
         <w:rPr>
           <w:rFonts w:cs="Times New Roman"/>
           <w:color w:val="auto"/>
@@ -4615,6 +4686,8 @@
           <w:ilvl w:val="3"/>
           <w:numId w:val="1"/>
         </w:numPr>
+        <w:spacing w:before="0" w:after="0"/>
+        <w:ind w:left="0" w:firstLine="851"/>
         <w:rPr>
           <w:rFonts w:cs="Times New Roman"/>
           <w:color w:val="auto"/>
@@ -4628,7 +4701,6 @@
           <w:color w:val="auto"/>
           <w:szCs w:val="28"/>
         </w:rPr>
-        <w:lastRenderedPageBreak/>
         <w:t>Требования по стандартизации и унификации</w:t>
       </w:r>
       <w:bookmarkEnd w:id="25"/>
@@ -4726,6 +4798,8 @@
           <w:ilvl w:val="3"/>
           <w:numId w:val="1"/>
         </w:numPr>
+        <w:spacing w:before="0" w:after="0"/>
+        <w:ind w:left="0" w:firstLine="851"/>
         <w:rPr>
           <w:rFonts w:cs="Times New Roman"/>
           <w:color w:val="auto"/>
@@ -4801,6 +4875,8 @@
           <w:ilvl w:val="3"/>
           <w:numId w:val="1"/>
         </w:numPr>
+        <w:spacing w:before="0" w:after="0"/>
+        <w:ind w:left="0" w:firstLine="851"/>
         <w:rPr>
           <w:rFonts w:cs="Times New Roman"/>
           <w:color w:val="auto"/>
@@ -4814,6 +4890,7 @@
           <w:color w:val="auto"/>
           <w:szCs w:val="28"/>
         </w:rPr>
+        <w:lastRenderedPageBreak/>
         <w:t>Требования безопасности</w:t>
       </w:r>
       <w:bookmarkEnd w:id="27"/>
@@ -4889,13 +4966,20 @@
     </w:p>
     <w:p>
       <w:pPr>
-        <w:pStyle w:val="5"/>
+        <w:pStyle w:val="4"/>
         <w:numPr>
           <w:ilvl w:val="2"/>
           <w:numId w:val="1"/>
         </w:numPr>
-        <w:rPr>
-          <w:rFonts w:cs="Times New Roman"/>
+        <w:tabs>
+          <w:tab w:val="left" w:pos="1701"/>
+        </w:tabs>
+        <w:spacing w:before="0" w:after="0"/>
+        <w:ind w:left="0" w:firstLine="709"/>
+        <w:rPr>
+          <w:rFonts w:cs="Times New Roman"/>
+          <w:i w:val="0"/>
+          <w:iCs w:val="0"/>
           <w:color w:val="auto"/>
           <w:szCs w:val="28"/>
         </w:rPr>
@@ -4904,6 +4988,8 @@
       <w:r>
         <w:rPr>
           <w:rFonts w:cs="Times New Roman"/>
+          <w:i w:val="0"/>
+          <w:iCs w:val="0"/>
           <w:color w:val="auto"/>
           <w:szCs w:val="28"/>
         </w:rPr>
@@ -4913,6 +4999,8 @@
       <w:r>
         <w:rPr>
           <w:rFonts w:cs="Times New Roman"/>
+          <w:i w:val="0"/>
+          <w:iCs w:val="0"/>
           <w:color w:val="auto"/>
           <w:szCs w:val="28"/>
         </w:rPr>
@@ -5089,7 +5177,6 @@
           <w:rFonts w:cs="Times New Roman"/>
           <w:szCs w:val="28"/>
         </w:rPr>
-        <w:lastRenderedPageBreak/>
         <w:t xml:space="preserve">Возможность </w:t>
       </w:r>
       <w:r>
@@ -5343,6 +5430,7 @@
           <w:rFonts w:cs="Times New Roman"/>
           <w:szCs w:val="28"/>
         </w:rPr>
+        <w:lastRenderedPageBreak/>
         <w:t>Просмотр статистики взаимодействия с другими пользователями (например, количество добавленных питомцев, количество просмотров профиля).</w:t>
       </w:r>
     </w:p>
@@ -5364,12 +5452,13 @@
       <w:pPr>
         <w:pStyle w:val="4"/>
         <w:numPr>
-          <w:ilvl w:val="3"/>
+          <w:ilvl w:val="2"/>
           <w:numId w:val="1"/>
         </w:numPr>
         <w:tabs>
           <w:tab w:val="left" w:pos="1701"/>
         </w:tabs>
+        <w:spacing w:before="0" w:after="0"/>
         <w:ind w:left="0" w:firstLine="709"/>
         <w:rPr>
           <w:rFonts w:cs="Times New Roman"/>
@@ -5377,7 +5466,6 @@
           <w:iCs w:val="0"/>
           <w:color w:val="auto"/>
           <w:szCs w:val="28"/>
-          <w:lang w:val="en-US"/>
         </w:rPr>
       </w:pPr>
       <w:bookmarkStart w:id="29" w:name="_Toc166774743"/>
@@ -5389,7 +5477,6 @@
           <w:iCs w:val="0"/>
           <w:color w:val="auto"/>
           <w:szCs w:val="28"/>
-          <w:lang w:val="en-US"/>
         </w:rPr>
         <w:t>Требования</w:t>
       </w:r>
@@ -5401,7 +5488,6 @@
           <w:iCs w:val="0"/>
           <w:color w:val="auto"/>
           <w:szCs w:val="28"/>
-          <w:lang w:val="en-US"/>
         </w:rPr>
         <w:t xml:space="preserve"> к </w:t>
       </w:r>
@@ -5413,7 +5499,6 @@
           <w:iCs w:val="0"/>
           <w:color w:val="auto"/>
           <w:szCs w:val="28"/>
-          <w:lang w:val="en-US"/>
         </w:rPr>
         <w:t>видам</w:t>
       </w:r>
@@ -5425,7 +5510,6 @@
           <w:iCs w:val="0"/>
           <w:color w:val="auto"/>
           <w:szCs w:val="28"/>
-          <w:lang w:val="en-US"/>
         </w:rPr>
         <w:t xml:space="preserve"> </w:t>
       </w:r>
@@ -5437,7 +5521,6 @@
           <w:iCs w:val="0"/>
           <w:color w:val="auto"/>
           <w:szCs w:val="28"/>
-          <w:lang w:val="en-US"/>
         </w:rPr>
         <w:t>обеспечения</w:t>
       </w:r>
@@ -5448,10 +5531,11 @@
       <w:pPr>
         <w:pStyle w:val="5"/>
         <w:numPr>
-          <w:ilvl w:val="4"/>
+          <w:ilvl w:val="3"/>
           <w:numId w:val="1"/>
         </w:numPr>
-        <w:ind w:left="0" w:firstLine="709"/>
+        <w:spacing w:before="0" w:after="0"/>
+        <w:ind w:left="0" w:firstLine="851"/>
         <w:rPr>
           <w:rFonts w:cs="Times New Roman"/>
           <w:color w:val="auto"/>
@@ -5488,10 +5572,11 @@
       <w:pPr>
         <w:pStyle w:val="5"/>
         <w:numPr>
-          <w:ilvl w:val="4"/>
+          <w:ilvl w:val="3"/>
           <w:numId w:val="1"/>
         </w:numPr>
-        <w:ind w:left="0" w:firstLine="709"/>
+        <w:spacing w:before="0" w:after="0"/>
+        <w:ind w:left="0" w:firstLine="851"/>
         <w:rPr>
           <w:rFonts w:cs="Times New Roman"/>
           <w:color w:val="auto"/>
@@ -5576,10 +5661,11 @@
       <w:pPr>
         <w:pStyle w:val="5"/>
         <w:numPr>
-          <w:ilvl w:val="4"/>
+          <w:ilvl w:val="3"/>
           <w:numId w:val="1"/>
         </w:numPr>
-        <w:ind w:left="0" w:firstLine="709"/>
+        <w:spacing w:before="0" w:after="0"/>
+        <w:ind w:left="0" w:firstLine="851"/>
         <w:rPr>
           <w:rFonts w:cs="Times New Roman"/>
           <w:color w:val="auto"/>
@@ -5593,7 +5679,6 @@
           <w:color w:val="auto"/>
           <w:szCs w:val="28"/>
         </w:rPr>
-        <w:lastRenderedPageBreak/>
         <w:t>Требования к программному обеспечению</w:t>
       </w:r>
       <w:bookmarkEnd w:id="32"/>
@@ -5617,10 +5702,11 @@
       <w:pPr>
         <w:pStyle w:val="5"/>
         <w:numPr>
-          <w:ilvl w:val="4"/>
+          <w:ilvl w:val="3"/>
           <w:numId w:val="1"/>
         </w:numPr>
-        <w:ind w:left="0" w:firstLine="709"/>
+        <w:spacing w:before="0" w:after="0"/>
+        <w:ind w:left="0" w:firstLine="851"/>
         <w:rPr>
           <w:rFonts w:cs="Times New Roman"/>
           <w:color w:val="auto"/>
@@ -5658,10 +5744,11 @@
       <w:pPr>
         <w:pStyle w:val="5"/>
         <w:numPr>
-          <w:ilvl w:val="4"/>
+          <w:ilvl w:val="3"/>
           <w:numId w:val="1"/>
         </w:numPr>
-        <w:ind w:left="0" w:firstLine="709"/>
+        <w:spacing w:before="0" w:after="0"/>
+        <w:ind w:left="0" w:firstLine="851"/>
         <w:rPr>
           <w:rFonts w:cs="Times New Roman"/>
           <w:color w:val="auto"/>
@@ -5675,6 +5762,7 @@
           <w:color w:val="auto"/>
           <w:szCs w:val="28"/>
         </w:rPr>
+        <w:lastRenderedPageBreak/>
         <w:t>Требования к методическим материалам</w:t>
       </w:r>
       <w:bookmarkEnd w:id="34"/>
@@ -5790,8 +5878,12 @@
           <w:ilvl w:val="1"/>
           <w:numId w:val="1"/>
         </w:numPr>
-        <w:rPr>
-          <w:rFonts w:cs="Times New Roman"/>
+        <w:spacing w:before="0" w:after="0"/>
+        <w:ind w:left="0" w:firstLine="709"/>
+        <w:rPr>
+          <w:rFonts w:cs="Times New Roman"/>
+          <w:b/>
+          <w:bCs/>
           <w:color w:val="auto"/>
           <w:lang w:val="en-US"/>
         </w:rPr>
@@ -5801,6 +5893,8 @@
       <w:r>
         <w:rPr>
           <w:rFonts w:cs="Times New Roman"/>
+          <w:b/>
+          <w:bCs/>
           <w:color w:val="auto"/>
           <w:lang w:val="en-US"/>
         </w:rPr>
@@ -5810,6 +5904,8 @@
       <w:r>
         <w:rPr>
           <w:rFonts w:cs="Times New Roman"/>
+          <w:b/>
+          <w:bCs/>
           <w:color w:val="auto"/>
           <w:lang w:val="en-US"/>
         </w:rPr>
@@ -5819,6 +5915,8 @@
       <w:r>
         <w:rPr>
           <w:rFonts w:cs="Times New Roman"/>
+          <w:b/>
+          <w:bCs/>
           <w:color w:val="auto"/>
           <w:lang w:val="en-US"/>
         </w:rPr>
@@ -5828,6 +5926,8 @@
       <w:r>
         <w:rPr>
           <w:rFonts w:cs="Times New Roman"/>
+          <w:b/>
+          <w:bCs/>
           <w:color w:val="auto"/>
           <w:lang w:val="en-US"/>
         </w:rPr>
@@ -5837,6 +5937,8 @@
       <w:r>
         <w:rPr>
           <w:rFonts w:cs="Times New Roman"/>
+          <w:b/>
+          <w:bCs/>
           <w:color w:val="auto"/>
           <w:lang w:val="en-US"/>
         </w:rPr>
@@ -5846,6 +5948,8 @@
       <w:r>
         <w:rPr>
           <w:rFonts w:cs="Times New Roman"/>
+          <w:b/>
+          <w:bCs/>
           <w:color w:val="auto"/>
           <w:lang w:val="en-US"/>
         </w:rPr>
@@ -5855,6 +5959,8 @@
       <w:r>
         <w:rPr>
           <w:rFonts w:cs="Times New Roman"/>
+          <w:b/>
+          <w:bCs/>
           <w:color w:val="auto"/>
           <w:lang w:val="en-US"/>
         </w:rPr>
@@ -5864,6 +5970,8 @@
       <w:r>
         <w:rPr>
           <w:rFonts w:cs="Times New Roman"/>
+          <w:b/>
+          <w:bCs/>
           <w:color w:val="auto"/>
           <w:lang w:val="en-US"/>
         </w:rPr>
@@ -5873,6 +5981,8 @@
       <w:r>
         <w:rPr>
           <w:rFonts w:cs="Times New Roman"/>
+          <w:b/>
+          <w:bCs/>
           <w:color w:val="auto"/>
           <w:lang w:val="en-US"/>
         </w:rPr>
@@ -6219,7 +6329,6 @@
           <w:rFonts w:cs="Times New Roman"/>
           <w:szCs w:val="28"/>
         </w:rPr>
-        <w:lastRenderedPageBreak/>
         <w:t xml:space="preserve">В качестве среды разработки была выбрана </w:t>
       </w:r>
       <w:proofErr w:type="spellStart"/>
@@ -6581,24 +6690,8 @@
           <w:rFonts w:cs="Times New Roman"/>
           <w:szCs w:val="28"/>
         </w:rPr>
+        <w:lastRenderedPageBreak/>
         <w:t>Распределение ролей представлено в таблице 2.</w:t>
-      </w:r>
-    </w:p>
-    <w:p>
-      <w:pPr>
-        <w:spacing w:after="160" w:line="256" w:lineRule="auto"/>
-        <w:ind w:firstLine="0"/>
-        <w:rPr>
-          <w:rFonts w:cs="Times New Roman"/>
-          <w:szCs w:val="28"/>
-        </w:rPr>
-      </w:pPr>
-      <w:r>
-        <w:rPr>
-          <w:rFonts w:cs="Times New Roman"/>
-          <w:szCs w:val="28"/>
-        </w:rPr>
-        <w:br w:type="page"/>
       </w:r>
     </w:p>
     <w:p>
@@ -6618,7 +6711,6 @@
           <w:rFonts w:cs="Times New Roman"/>
           <w:szCs w:val="28"/>
         </w:rPr>
-        <w:lastRenderedPageBreak/>
         <w:t>Таблица 2 – Распределение ролей участников</w:t>
       </w:r>
     </w:p>
@@ -8901,8 +8993,12 @@
           <w:ilvl w:val="1"/>
           <w:numId w:val="1"/>
         </w:numPr>
-        <w:rPr>
-          <w:rFonts w:cs="Times New Roman"/>
+        <w:spacing w:before="0" w:after="0"/>
+        <w:ind w:left="0" w:firstLine="709"/>
+        <w:rPr>
+          <w:rFonts w:cs="Times New Roman"/>
+          <w:b/>
+          <w:bCs/>
           <w:color w:val="auto"/>
           <w:lang w:val="en-US"/>
         </w:rPr>
@@ -8913,6 +9009,8 @@
       <w:r>
         <w:rPr>
           <w:rFonts w:cs="Times New Roman"/>
+          <w:b/>
+          <w:bCs/>
           <w:color w:val="auto"/>
           <w:lang w:val="en-US"/>
         </w:rPr>
@@ -8923,6 +9021,8 @@
       <w:r>
         <w:rPr>
           <w:rFonts w:cs="Times New Roman"/>
+          <w:b/>
+          <w:bCs/>
           <w:color w:val="auto"/>
           <w:lang w:val="en-US"/>
         </w:rPr>
@@ -8932,6 +9032,8 @@
       <w:r>
         <w:rPr>
           <w:rFonts w:cs="Times New Roman"/>
+          <w:b/>
+          <w:bCs/>
           <w:color w:val="auto"/>
           <w:lang w:val="en-US"/>
         </w:rPr>
@@ -8941,6 +9043,8 @@
       <w:r>
         <w:rPr>
           <w:rFonts w:cs="Times New Roman"/>
+          <w:b/>
+          <w:bCs/>
           <w:color w:val="auto"/>
           <w:lang w:val="en-US"/>
         </w:rPr>
@@ -8950,6 +9054,8 @@
       <w:r>
         <w:rPr>
           <w:rFonts w:cs="Times New Roman"/>
+          <w:b/>
+          <w:bCs/>
           <w:color w:val="auto"/>
           <w:lang w:val="en-US"/>
         </w:rPr>
@@ -8959,6 +9065,8 @@
       <w:r>
         <w:rPr>
           <w:rFonts w:cs="Times New Roman"/>
+          <w:b/>
+          <w:bCs/>
           <w:color w:val="auto"/>
           <w:lang w:val="en-US"/>
         </w:rPr>
@@ -8968,6 +9076,8 @@
       <w:r>
         <w:rPr>
           <w:rFonts w:cs="Times New Roman"/>
+          <w:b/>
+          <w:bCs/>
           <w:color w:val="auto"/>
           <w:lang w:val="en-US"/>
         </w:rPr>
@@ -8987,6 +9097,7 @@
         <w:tabs>
           <w:tab w:val="left" w:pos="1701"/>
         </w:tabs>
+        <w:spacing w:before="0" w:after="0"/>
         <w:ind w:left="0" w:firstLine="709"/>
         <w:rPr>
           <w:rFonts w:cs="Times New Roman"/>
@@ -9228,6 +9339,7 @@
         <w:tabs>
           <w:tab w:val="left" w:pos="1701"/>
         </w:tabs>
+        <w:spacing w:before="0" w:after="0"/>
         <w:ind w:left="0" w:firstLine="709"/>
         <w:rPr>
           <w:rFonts w:cs="Times New Roman"/>
@@ -9235,6 +9347,7 @@
           <w:iCs w:val="0"/>
           <w:color w:val="auto"/>
           <w:szCs w:val="28"/>
+          <w:lang w:val="en-US"/>
         </w:rPr>
       </w:pPr>
       <w:bookmarkStart w:id="61" w:name="_Hlk160730863"/>
@@ -9246,6 +9359,7 @@
           <w:iCs w:val="0"/>
           <w:color w:val="auto"/>
           <w:szCs w:val="28"/>
+          <w:lang w:val="en-US"/>
         </w:rPr>
         <w:t xml:space="preserve">Требования </w:t>
       </w:r>
@@ -9258,6 +9372,7 @@
           <w:iCs w:val="0"/>
           <w:color w:val="auto"/>
           <w:szCs w:val="28"/>
+          <w:lang w:val="en-US"/>
         </w:rPr>
         <w:t>к приемке работ по стадиям</w:t>
       </w:r>
@@ -9996,8 +10111,12 @@
           <w:ilvl w:val="1"/>
           <w:numId w:val="1"/>
         </w:numPr>
-        <w:rPr>
-          <w:rFonts w:cs="Times New Roman"/>
+        <w:spacing w:before="0" w:after="0"/>
+        <w:ind w:left="0" w:firstLine="709"/>
+        <w:rPr>
+          <w:rFonts w:cs="Times New Roman"/>
+          <w:b/>
+          <w:bCs/>
           <w:color w:val="auto"/>
           <w:lang w:val="en-US"/>
         </w:rPr>
@@ -10006,6 +10125,8 @@
       <w:r>
         <w:rPr>
           <w:rFonts w:cs="Times New Roman"/>
+          <w:b/>
+          <w:bCs/>
           <w:color w:val="auto"/>
           <w:lang w:val="en-US"/>
         </w:rPr>
@@ -10024,6 +10145,7 @@
         <w:tabs>
           <w:tab w:val="left" w:pos="1701"/>
         </w:tabs>
+        <w:spacing w:before="0" w:after="0"/>
         <w:ind w:left="0" w:firstLine="709"/>
         <w:rPr>
           <w:rFonts w:cs="Times New Roman"/>
@@ -10214,6 +10336,7 @@
         <w:tabs>
           <w:tab w:val="left" w:pos="1701"/>
         </w:tabs>
+        <w:spacing w:before="0" w:after="0"/>
         <w:ind w:left="0" w:firstLine="709"/>
         <w:rPr>
           <w:rFonts w:cs="Times New Roman"/>
@@ -10363,18 +10486,6 @@
     </w:p>
     <w:p>
       <w:pPr>
-        <w:tabs>
-          <w:tab w:val="left" w:pos="1134"/>
-        </w:tabs>
-        <w:ind w:firstLine="0"/>
-        <w:rPr>
-          <w:rFonts w:cs="Times New Roman"/>
-          <w:szCs w:val="28"/>
-        </w:rPr>
-      </w:pPr>
-    </w:p>
-    <w:p>
-      <w:pPr>
         <w:pStyle w:val="4"/>
         <w:numPr>
           <w:ilvl w:val="3"/>
@@ -10383,6 +10494,7 @@
         <w:tabs>
           <w:tab w:val="left" w:pos="1701"/>
         </w:tabs>
+        <w:spacing w:before="0" w:after="0"/>
         <w:ind w:left="0" w:firstLine="709"/>
         <w:rPr>
           <w:rFonts w:cs="Times New Roman"/>
@@ -10501,8 +10613,12 @@
           <w:ilvl w:val="1"/>
           <w:numId w:val="1"/>
         </w:numPr>
-        <w:rPr>
-          <w:rFonts w:cs="Times New Roman"/>
+        <w:spacing w:before="0" w:after="0"/>
+        <w:ind w:left="0" w:firstLine="709"/>
+        <w:rPr>
+          <w:rFonts w:cs="Times New Roman"/>
+          <w:b/>
+          <w:bCs/>
           <w:color w:val="auto"/>
           <w:lang w:val="en-US"/>
         </w:rPr>
@@ -10512,6 +10628,8 @@
       <w:r>
         <w:rPr>
           <w:rFonts w:cs="Times New Roman"/>
+          <w:b/>
+          <w:bCs/>
           <w:color w:val="auto"/>
           <w:lang w:val="en-US"/>
         </w:rPr>
@@ -10521,6 +10639,8 @@
       <w:r>
         <w:rPr>
           <w:rFonts w:cs="Times New Roman"/>
+          <w:b/>
+          <w:bCs/>
           <w:color w:val="auto"/>
           <w:lang w:val="en-US"/>
         </w:rPr>
@@ -10530,6 +10650,8 @@
       <w:r>
         <w:rPr>
           <w:rFonts w:cs="Times New Roman"/>
+          <w:b/>
+          <w:bCs/>
           <w:color w:val="auto"/>
           <w:lang w:val="en-US"/>
         </w:rPr>
@@ -10678,8 +10800,12 @@
           <w:ilvl w:val="1"/>
           <w:numId w:val="1"/>
         </w:numPr>
-        <w:rPr>
-          <w:rFonts w:cs="Times New Roman"/>
+        <w:spacing w:before="0" w:after="0"/>
+        <w:ind w:left="0" w:firstLine="709"/>
+        <w:rPr>
+          <w:rFonts w:cs="Times New Roman"/>
+          <w:b/>
+          <w:bCs/>
           <w:color w:val="auto"/>
           <w:lang w:val="en-US"/>
         </w:rPr>
@@ -10689,6 +10815,8 @@
       <w:r>
         <w:rPr>
           <w:rFonts w:cs="Times New Roman"/>
+          <w:b/>
+          <w:bCs/>
           <w:color w:val="auto"/>
           <w:lang w:val="en-US"/>
         </w:rPr>
@@ -10698,6 +10826,8 @@
       <w:r>
         <w:rPr>
           <w:rFonts w:cs="Times New Roman"/>
+          <w:b/>
+          <w:bCs/>
           <w:color w:val="auto"/>
           <w:lang w:val="en-US"/>
         </w:rPr>
@@ -10707,6 +10837,8 @@
       <w:r>
         <w:rPr>
           <w:rFonts w:cs="Times New Roman"/>
+          <w:b/>
+          <w:bCs/>
           <w:color w:val="auto"/>
           <w:lang w:val="en-US"/>
         </w:rPr>
@@ -10803,7 +10935,6 @@
           <w:rFonts w:cs="Times New Roman"/>
           <w:szCs w:val="28"/>
         </w:rPr>
-        <w:lastRenderedPageBreak/>
         <w:t>ГОСТ 12.1.004-91 «ССБТ. Пожарная безопасность. Общие требования».</w:t>
       </w:r>
     </w:p>
@@ -10828,6 +10959,7 @@
           <w:rFonts w:cs="Times New Roman"/>
           <w:szCs w:val="28"/>
         </w:rPr>
+        <w:lastRenderedPageBreak/>
         <w:t>ГОСТ 24.701-86 «Надежность автоматизированных систем управления».</w:t>
       </w:r>
     </w:p>

</xml_diff>